<commit_message>
Added RoboDK files used
</commit_message>
<xml_diff>
--- a/Final Project Report.docx
+++ b/Final Project Report.docx
@@ -369,11 +369,14 @@
       </w:r>
       <w:r>
         <w:rPr>
-          <w:rFonts w:ascii="Times New Roman" w:hAnsi="Times New Roman"/>
-          <w:sz w:val="24"/>
-          <w:szCs w:val="24"/>
-        </w:rPr>
-        <w:t>sda</w:t>
+          <w:rFonts w:eastAsia="Arial" w:cs="Arial" w:ascii="Times New Roman" w:hAnsi="Times New Roman"/>
+          <w:color w:val="auto"/>
+          <w:kern w:val="0"/>
+          <w:sz w:val="24"/>
+          <w:szCs w:val="24"/>
+          <w:lang w:val="en-US" w:eastAsia="en-US" w:bidi="ar-SA"/>
+        </w:rPr>
+        <w:t>The goal of this project was to use the python programming language to automate some kind of industrial process, and in this case we chose to automate a welding operation.</w:t>
       </w:r>
     </w:p>
     <w:p>
@@ -403,52 +406,47 @@
     <w:p>
       <w:pPr>
         <w:pStyle w:val="Normal"/>
+        <w:jc w:val="center"/>
+        <w:rPr>
+          <w:rFonts w:ascii="Times New Roman" w:hAnsi="Times New Roman"/>
+          <w:b/>
+          <w:b/>
+          <w:bCs/>
+          <w:sz w:val="24"/>
+          <w:szCs w:val="24"/>
+        </w:rPr>
+      </w:pPr>
+      <w:r>
+        <w:rPr>
+          <w:rFonts w:ascii="Times New Roman" w:hAnsi="Times New Roman"/>
+          <w:b/>
+          <w:bCs/>
+          <w:sz w:val="24"/>
+          <w:szCs w:val="24"/>
+        </w:rPr>
+        <w:t>Maybe put Algorithm  in here</w:t>
+      </w:r>
+    </w:p>
+    <w:p>
+      <w:pPr>
+        <w:pStyle w:val="Normal"/>
         <w:jc w:val="left"/>
         <w:rPr>
-          <w:rFonts w:ascii="Times New Roman" w:hAnsi="Times New Roman"/>
-          <w:sz w:val="24"/>
-          <w:szCs w:val="24"/>
-        </w:rPr>
-      </w:pPr>
-      <w:r>
-        <w:rPr>
-          <w:rFonts w:ascii="Times New Roman" w:hAnsi="Times New Roman"/>
+          <w:b w:val="false"/>
+          <w:b w:val="false"/>
+          <w:bCs w:val="false"/>
+        </w:rPr>
+      </w:pPr>
+      <w:r>
+        <w:rPr>
+          <w:rFonts w:ascii="Times New Roman" w:hAnsi="Times New Roman"/>
+          <w:b w:val="false"/>
+          <w:bCs w:val="false"/>
           <w:sz w:val="24"/>
           <w:szCs w:val="24"/>
         </w:rPr>
         <w:tab/>
-      </w:r>
-      <w:r>
-        <w:rPr>
-          <w:rFonts w:ascii="Times New Roman" w:hAnsi="Times New Roman"/>
-          <w:sz w:val="24"/>
-          <w:szCs w:val="24"/>
-        </w:rPr>
         <w:t>sda</w:t>
-      </w:r>
-    </w:p>
-    <w:p>
-      <w:pPr>
-        <w:pStyle w:val="Normal"/>
-        <w:jc w:val="center"/>
-        <w:rPr>
-          <w:rFonts w:ascii="Times New Roman" w:hAnsi="Times New Roman"/>
-          <w:b/>
-          <w:b/>
-          <w:bCs/>
-          <w:sz w:val="24"/>
-          <w:szCs w:val="24"/>
-        </w:rPr>
-      </w:pPr>
-      <w:r>
-        <w:rPr>
-          <w:rFonts w:ascii="Times New Roman" w:hAnsi="Times New Roman"/>
-          <w:b/>
-          <w:bCs/>
-          <w:sz w:val="24"/>
-          <w:szCs w:val="24"/>
-        </w:rPr>
-        <w:t>Maybe put Algorithm  in here</w:t>
       </w:r>
     </w:p>
     <w:p>

</xml_diff>

<commit_message>
Added some more onto the Final report doc.
</commit_message>
<xml_diff>
--- a/Final Project Report.docx
+++ b/Final Project Report.docx
@@ -273,15 +273,6 @@
           <w:szCs w:val="24"/>
         </w:rPr>
         <w:tab/>
-      </w:r>
-      <w:r>
-        <w:rPr>
-          <w:rFonts w:ascii="Times New Roman" w:hAnsi="Times New Roman"/>
-          <w:b w:val="false"/>
-          <w:bCs w:val="false"/>
-          <w:sz w:val="24"/>
-          <w:szCs w:val="24"/>
-        </w:rPr>
         <w:t xml:space="preserve">In this project we will be making use of our programming </w:t>
       </w:r>
       <w:r>
@@ -398,7 +389,7 @@
           <w:szCs w:val="24"/>
           <w:lang w:val="en-US" w:eastAsia="en-US" w:bidi="ar-SA"/>
         </w:rPr>
-        <w:t>I</w:t>
+        <w:t xml:space="preserve">In searching for simulation environments that allowed for programming using python we came across many other options out there such as Webots, Klampt, Gears and </w:t>
       </w:r>
       <w:r>
         <w:rPr>
@@ -409,19 +400,8 @@
           <w:szCs w:val="24"/>
           <w:lang w:val="en-US" w:eastAsia="en-US" w:bidi="ar-SA"/>
         </w:rPr>
-        <w:t>n searching for simulation environments that allowed for programming using python we came across many other options out there such as Webots, Klampt, Gears and others, but we eventually settled on using the RoboDK simulation environment that was seen being used in a video titled “Offline Programming With Python – RoboDK” (RoboDK, 2015). The RoboDK simulation environment was used because of its userfriendliness and the many tutorial videos that have been uploaded by the compmay behind the RoboDK software which would greatly aid us in not only learning how to properly use different features of the software but it would also help us if we happen to run into any errors or bugs.</w:t>
-      </w:r>
-    </w:p>
-    <w:p>
-      <w:pPr>
-        <w:pStyle w:val="Normal"/>
-        <w:jc w:val="left"/>
-        <w:rPr>
-          <w:rFonts w:ascii="Times New Roman" w:hAnsi="Times New Roman"/>
-          <w:sz w:val="24"/>
-          <w:szCs w:val="24"/>
-        </w:rPr>
-      </w:pPr>
+        <w:t xml:space="preserve">some </w:t>
+      </w:r>
       <w:r>
         <w:rPr>
           <w:rFonts w:eastAsia="Arial" w:cs="Arial" w:ascii="Times New Roman" w:hAnsi="Times New Roman"/>
@@ -431,7 +411,269 @@
           <w:szCs w:val="24"/>
           <w:lang w:val="en-US" w:eastAsia="en-US" w:bidi="ar-SA"/>
         </w:rPr>
-        <w:t>Some of the code written in this project comes from the youtube video from RoboDK and from some of the examples that are available on the RoboDK PythonAPI documentation page.</w:t>
+        <w:t>others, but we eventually settled on using the RoboDK simulation environment that was seen being used in a video titled “Offline Programming With Python – RoboDK” (RoboDK, 2015). The RoboDK simulation environment was used because of its userfriendliness and the many tutorial videos that have been uploaded by the compmay behind the RoboDK software which would greatly aid us in not only learning how to properly use different features of the software but it would also help us if we happen to run into any errors or bugs.</w:t>
+      </w:r>
+    </w:p>
+    <w:p>
+      <w:pPr>
+        <w:pStyle w:val="Normal"/>
+        <w:jc w:val="left"/>
+        <w:rPr>
+          <w:b w:val="false"/>
+          <w:b w:val="false"/>
+          <w:bCs w:val="false"/>
+        </w:rPr>
+      </w:pPr>
+      <w:r>
+        <w:rPr>
+          <w:rFonts w:eastAsia="Arial" w:cs="Arial" w:ascii="Times New Roman" w:hAnsi="Times New Roman"/>
+          <w:b w:val="false"/>
+          <w:bCs w:val="false"/>
+          <w:color w:val="auto"/>
+          <w:kern w:val="0"/>
+          <w:sz w:val="24"/>
+          <w:szCs w:val="24"/>
+          <w:lang w:val="en-US" w:eastAsia="en-US" w:bidi="ar-SA"/>
+        </w:rPr>
+        <w:tab/>
+        <w:t>For this project in order to accomplish our goal of automating an industrial process using the RoboDK simulation environment, there were several things we had to take in to consideration and keep in our minds, these include:</w:t>
+      </w:r>
+    </w:p>
+    <w:p>
+      <w:pPr>
+        <w:pStyle w:val="Normal"/>
+        <w:numPr>
+          <w:ilvl w:val="0"/>
+          <w:numId w:val="2"/>
+        </w:numPr>
+        <w:jc w:val="left"/>
+        <w:rPr>
+          <w:rFonts w:ascii="Times New Roman" w:hAnsi="Times New Roman"/>
+          <w:sz w:val="24"/>
+          <w:szCs w:val="24"/>
+        </w:rPr>
+      </w:pPr>
+      <w:r>
+        <w:rPr>
+          <w:rFonts w:ascii="Times New Roman" w:hAnsi="Times New Roman"/>
+          <w:b/>
+          <w:bCs/>
+          <w:sz w:val="24"/>
+          <w:szCs w:val="24"/>
+        </w:rPr>
+        <w:t xml:space="preserve">Degree of Freedom(DOF): </w:t>
+      </w:r>
+      <w:r>
+        <w:rPr>
+          <w:rFonts w:ascii="Times New Roman" w:hAnsi="Times New Roman"/>
+          <w:sz w:val="24"/>
+          <w:szCs w:val="24"/>
+        </w:rPr>
+        <w:t xml:space="preserve">The  degrees of freedom of the robot arm had to be at least six(6) in order </w:t>
+      </w:r>
+      <w:r>
+        <w:rPr>
+          <w:rFonts w:eastAsia="Arial" w:cs="Arial" w:ascii="Times New Roman" w:hAnsi="Times New Roman"/>
+          <w:color w:val="auto"/>
+          <w:kern w:val="0"/>
+          <w:sz w:val="24"/>
+          <w:szCs w:val="24"/>
+          <w:lang w:val="en-US" w:eastAsia="en-US" w:bidi="ar-SA"/>
+        </w:rPr>
+        <w:t>to accurately mimc a similar operation being completed in real life as a lot of the robot arms that are used in the industry usually have at least 5 or 6 degrees of freedom to complete their jobs.</w:t>
+      </w:r>
+    </w:p>
+    <w:p>
+      <w:pPr>
+        <w:pStyle w:val="Normal"/>
+        <w:numPr>
+          <w:ilvl w:val="0"/>
+          <w:numId w:val="2"/>
+        </w:numPr>
+        <w:jc w:val="left"/>
+        <w:rPr>
+          <w:rFonts w:ascii="Times New Roman" w:hAnsi="Times New Roman"/>
+          <w:b/>
+          <w:b/>
+          <w:bCs/>
+          <w:sz w:val="24"/>
+          <w:szCs w:val="24"/>
+        </w:rPr>
+      </w:pPr>
+      <w:r>
+        <w:rPr>
+          <w:rFonts w:eastAsia="Arial" w:cs="Arial" w:ascii="Times New Roman" w:hAnsi="Times New Roman"/>
+          <w:b/>
+          <w:bCs/>
+          <w:color w:val="auto"/>
+          <w:kern w:val="0"/>
+          <w:sz w:val="24"/>
+          <w:szCs w:val="24"/>
+          <w:lang w:val="en-US" w:eastAsia="en-US" w:bidi="ar-SA"/>
+        </w:rPr>
+        <w:t xml:space="preserve">Size of Welding Shape: </w:t>
+      </w:r>
+      <w:r>
+        <w:rPr>
+          <w:rFonts w:eastAsia="Arial" w:cs="Arial" w:ascii="Times New Roman" w:hAnsi="Times New Roman"/>
+          <w:b w:val="false"/>
+          <w:bCs w:val="false"/>
+          <w:color w:val="auto"/>
+          <w:kern w:val="0"/>
+          <w:sz w:val="24"/>
+          <w:szCs w:val="24"/>
+          <w:lang w:val="en-US" w:eastAsia="en-US" w:bidi="ar-SA"/>
+        </w:rPr>
+        <w:t xml:space="preserve">The size of the weld shape will be controlled </w:t>
+      </w:r>
+      <w:r>
+        <w:rPr>
+          <w:rFonts w:eastAsia="Arial" w:cs="Arial" w:ascii="Times New Roman" w:hAnsi="Times New Roman"/>
+          <w:b w:val="false"/>
+          <w:bCs w:val="false"/>
+          <w:color w:val="auto"/>
+          <w:kern w:val="0"/>
+          <w:sz w:val="24"/>
+          <w:szCs w:val="24"/>
+          <w:lang w:val="en-US" w:eastAsia="en-US" w:bidi="ar-SA"/>
+        </w:rPr>
+        <w:t>by</w:t>
+      </w:r>
+      <w:r>
+        <w:rPr>
+          <w:rFonts w:eastAsia="Arial" w:cs="Arial" w:ascii="Times New Roman" w:hAnsi="Times New Roman"/>
+          <w:b w:val="false"/>
+          <w:bCs w:val="false"/>
+          <w:color w:val="auto"/>
+          <w:kern w:val="0"/>
+          <w:sz w:val="24"/>
+          <w:szCs w:val="24"/>
+          <w:lang w:val="en-US" w:eastAsia="en-US" w:bidi="ar-SA"/>
+        </w:rPr>
+        <w:t xml:space="preserve"> the python program and the size set in this program </w:t>
+      </w:r>
+      <w:r>
+        <w:rPr>
+          <w:rFonts w:eastAsia="Arial" w:cs="Arial" w:ascii="Times New Roman" w:hAnsi="Times New Roman"/>
+          <w:b w:val="false"/>
+          <w:bCs w:val="false"/>
+          <w:color w:val="auto"/>
+          <w:kern w:val="0"/>
+          <w:sz w:val="24"/>
+          <w:szCs w:val="24"/>
+          <w:lang w:val="en-US" w:eastAsia="en-US" w:bidi="ar-SA"/>
+        </w:rPr>
+        <w:t>has to be set so that the calculated positions will not fall outside of the reach of the robot arm to avoid and encountering an error and having nothing happen.</w:t>
+      </w:r>
+    </w:p>
+    <w:p>
+      <w:pPr>
+        <w:pStyle w:val="Normal"/>
+        <w:numPr>
+          <w:ilvl w:val="0"/>
+          <w:numId w:val="2"/>
+        </w:numPr>
+        <w:jc w:val="left"/>
+        <w:rPr>
+          <w:rFonts w:ascii="Times New Roman" w:hAnsi="Times New Roman"/>
+          <w:b/>
+          <w:b/>
+          <w:bCs/>
+          <w:sz w:val="24"/>
+          <w:szCs w:val="24"/>
+        </w:rPr>
+      </w:pPr>
+      <w:r>
+        <w:rPr>
+          <w:rFonts w:eastAsia="Arial" w:cs="Arial" w:ascii="Times New Roman" w:hAnsi="Times New Roman"/>
+          <w:b/>
+          <w:bCs/>
+          <w:color w:val="auto"/>
+          <w:kern w:val="0"/>
+          <w:sz w:val="24"/>
+          <w:szCs w:val="24"/>
+          <w:lang w:val="en-US" w:eastAsia="en-US" w:bidi="ar-SA"/>
+        </w:rPr>
+        <w:t xml:space="preserve">Distance between targets: </w:t>
+      </w:r>
+      <w:r>
+        <w:rPr>
+          <w:rFonts w:eastAsia="Arial" w:cs="Arial" w:ascii="Times New Roman" w:hAnsi="Times New Roman"/>
+          <w:b w:val="false"/>
+          <w:bCs w:val="false"/>
+          <w:color w:val="auto"/>
+          <w:kern w:val="0"/>
+          <w:sz w:val="24"/>
+          <w:szCs w:val="24"/>
+          <w:lang w:val="en-US" w:eastAsia="en-US" w:bidi="ar-SA"/>
+        </w:rPr>
+        <w:t>For this project since we’re trying to accomplish a simple welding operation we’re only using two(2) targets namely the ‘Home’ target position and the ‘Target’ position which is at the center of where we want to weld around. In our case since we only have to worry about 2 targets we have to manually move the robot to set these two points so that the points are valid points that the robot can actually reach when the program is ran, because if the distance between both targets is set to be too large then the python program will “throw up” an error because where the program is telling the robot to go is out of range.</w:t>
+      </w:r>
+    </w:p>
+    <w:p>
+      <w:pPr>
+        <w:pStyle w:val="Normal"/>
+        <w:jc w:val="left"/>
+        <w:rPr>
+          <w:rFonts w:ascii="Times New Roman" w:hAnsi="Times New Roman"/>
+          <w:sz w:val="24"/>
+          <w:szCs w:val="24"/>
+        </w:rPr>
+      </w:pPr>
+      <w:r>
+        <w:rPr>
+          <w:rFonts w:eastAsia="Arial" w:cs="Arial" w:ascii="Times New Roman" w:hAnsi="Times New Roman"/>
+          <w:color w:val="auto"/>
+          <w:kern w:val="0"/>
+          <w:sz w:val="24"/>
+          <w:szCs w:val="24"/>
+          <w:lang w:val="en-US" w:eastAsia="en-US" w:bidi="ar-SA"/>
+        </w:rPr>
+        <w:t xml:space="preserve">Some of the code written </w:t>
+      </w:r>
+      <w:r>
+        <w:rPr>
+          <w:rFonts w:eastAsia="Arial" w:cs="Arial" w:ascii="Times New Roman" w:hAnsi="Times New Roman"/>
+          <w:color w:val="auto"/>
+          <w:kern w:val="0"/>
+          <w:sz w:val="24"/>
+          <w:szCs w:val="24"/>
+          <w:lang w:val="en-US" w:eastAsia="en-US" w:bidi="ar-SA"/>
+        </w:rPr>
+        <w:t xml:space="preserve">and used </w:t>
+      </w:r>
+      <w:r>
+        <w:rPr>
+          <w:rFonts w:eastAsia="Arial" w:cs="Arial" w:ascii="Times New Roman" w:hAnsi="Times New Roman"/>
+          <w:color w:val="auto"/>
+          <w:kern w:val="0"/>
+          <w:sz w:val="24"/>
+          <w:szCs w:val="24"/>
+          <w:lang w:val="en-US" w:eastAsia="en-US" w:bidi="ar-SA"/>
+        </w:rPr>
+        <w:t>in this project comes from the youtube video from RoboDK and from some of the examples that are available on the RoboDK PythonAPI documentation page.</w:t>
+      </w:r>
+    </w:p>
+    <w:p>
+      <w:pPr>
+        <w:pStyle w:val="Normal"/>
+        <w:jc w:val="left"/>
+        <w:rPr>
+          <w:rFonts w:ascii="Times New Roman" w:hAnsi="Times New Roman"/>
+          <w:sz w:val="24"/>
+          <w:szCs w:val="24"/>
+        </w:rPr>
+      </w:pPr>
+      <w:r>
+        <w:rPr>
+          <w:rFonts w:eastAsia="Arial" w:cs="Arial" w:ascii="Times New Roman" w:hAnsi="Times New Roman"/>
+          <w:color w:val="auto"/>
+          <w:kern w:val="0"/>
+          <w:sz w:val="24"/>
+          <w:szCs w:val="24"/>
+          <w:lang w:val="en-US" w:eastAsia="en-US" w:bidi="ar-SA"/>
+        </w:rPr>
+        <w:t>The next section in this project report will contain the program code, algorithm, psuedocode, flowchart and pictures and videos of the robot simulation running in the RoboDK simulation environment.</w:t>
       </w:r>
     </w:p>
     <w:p>
@@ -448,6 +690,40 @@
         </w:rPr>
       </w:pPr>
       <w:r>
+        <w:rPr/>
+      </w:r>
+    </w:p>
+    <w:p>
+      <w:pPr>
+        <w:pStyle w:val="Normal"/>
+        <w:jc w:val="center"/>
+        <w:rPr>
+          <w:rFonts w:ascii="Times New Roman" w:hAnsi="Times New Roman"/>
+          <w:b/>
+          <w:b/>
+          <w:bCs/>
+          <w:sz w:val="24"/>
+          <w:szCs w:val="24"/>
+        </w:rPr>
+      </w:pPr>
+      <w:r>
+        <w:rPr/>
+      </w:r>
+    </w:p>
+    <w:p>
+      <w:pPr>
+        <w:pStyle w:val="Normal"/>
+        <w:jc w:val="center"/>
+        <w:rPr>
+          <w:rFonts w:ascii="Times New Roman" w:hAnsi="Times New Roman"/>
+          <w:b/>
+          <w:b/>
+          <w:bCs/>
+          <w:sz w:val="24"/>
+          <w:szCs w:val="24"/>
+        </w:rPr>
+      </w:pPr>
+      <w:r>
         <w:rPr>
           <w:rFonts w:ascii="Times New Roman" w:hAnsi="Times New Roman"/>
           <w:b/>
@@ -497,6 +773,290 @@
           <w:rFonts w:ascii="Times New Roman" w:hAnsi="Times New Roman"/>
           <w:b w:val="false"/>
           <w:bCs w:val="false"/>
+          <w:sz w:val="24"/>
+          <w:szCs w:val="24"/>
+        </w:rPr>
+        <w:tab/>
+      </w:r>
+      <w:r>
+        <w:rPr>
+          <w:rFonts w:eastAsia="Arial" w:cs="Arial" w:ascii="Times New Roman" w:hAnsi="Times New Roman"/>
+          <w:b w:val="false"/>
+          <w:bCs w:val="false"/>
+          <w:color w:val="auto"/>
+          <w:kern w:val="0"/>
+          <w:sz w:val="24"/>
+          <w:szCs w:val="24"/>
+          <w:lang w:val="en-US" w:eastAsia="en-US" w:bidi="ar-SA"/>
+        </w:rPr>
+        <w:t>Using the RoboDK simulation environment we were able to automate a simple welding operation using the python programming language.</w:t>
+      </w:r>
+    </w:p>
+    <w:p>
+      <w:pPr>
+        <w:pStyle w:val="Normal"/>
+        <w:jc w:val="left"/>
+        <w:rPr>
+          <w:b w:val="false"/>
+          <w:b w:val="false"/>
+          <w:bCs w:val="false"/>
+        </w:rPr>
+      </w:pPr>
+      <w:r>
+        <w:rPr>
+          <w:rFonts w:eastAsia="Arial" w:cs="Arial" w:ascii="Times New Roman" w:hAnsi="Times New Roman"/>
+          <w:b w:val="false"/>
+          <w:bCs w:val="false"/>
+          <w:color w:val="auto"/>
+          <w:kern w:val="0"/>
+          <w:sz w:val="24"/>
+          <w:szCs w:val="24"/>
+          <w:lang w:val="en-US" w:eastAsia="en-US" w:bidi="ar-SA"/>
+        </w:rPr>
+        <w:t>How we went about doing this is by setting up two(2) targets in the environment manually by moving the tool(the Abicor Binzel welding torch) attached to the robot arm to two different points, the first point was the labelled the ‘Home’ position and the second target was labelled ‘Target’ and this position is where the welding operation is done around. After the two points were setup all that was left to be done was to write the python program to make the robot arm carry out the weld shape around the ‘Target’ position.</w:t>
+      </w:r>
+    </w:p>
+    <w:p>
+      <w:pPr>
+        <w:pStyle w:val="Normal"/>
+        <w:jc w:val="left"/>
+        <w:rPr>
+          <w:b w:val="false"/>
+          <w:b w:val="false"/>
+          <w:bCs w:val="false"/>
+        </w:rPr>
+      </w:pPr>
+      <w:r>
+        <w:rPr>
+          <w:rFonts w:eastAsia="Arial" w:cs="Arial" w:ascii="Times New Roman" w:hAnsi="Times New Roman"/>
+          <w:b w:val="false"/>
+          <w:bCs w:val="false"/>
+          <w:color w:val="auto"/>
+          <w:kern w:val="0"/>
+          <w:sz w:val="24"/>
+          <w:szCs w:val="24"/>
+          <w:lang w:val="en-US" w:eastAsia="en-US" w:bidi="ar-SA"/>
+        </w:rPr>
+        <w:t>This section will contain the Algorithm and the Psuedocode.</w:t>
+      </w:r>
+    </w:p>
+    <w:p>
+      <w:pPr>
+        <w:pStyle w:val="Normal"/>
+        <w:jc w:val="left"/>
+        <w:rPr>
+          <w:rFonts w:ascii="Times New Roman" w:hAnsi="Times New Roman"/>
+          <w:b/>
+          <w:b/>
+          <w:bCs/>
+          <w:sz w:val="24"/>
+          <w:szCs w:val="24"/>
+          <w:u w:val="single"/>
+        </w:rPr>
+      </w:pPr>
+      <w:r>
+        <w:rPr>
+          <w:rFonts w:ascii="Times New Roman" w:hAnsi="Times New Roman"/>
+          <w:b/>
+          <w:bCs/>
+          <w:sz w:val="24"/>
+          <w:szCs w:val="24"/>
+          <w:u w:val="single"/>
+        </w:rPr>
+        <w:t>Algorithm</w:t>
+      </w:r>
+    </w:p>
+    <w:p>
+      <w:pPr>
+        <w:pStyle w:val="Normal"/>
+        <w:jc w:val="left"/>
+        <w:rPr>
+          <w:rFonts w:ascii="Times New Roman" w:hAnsi="Times New Roman"/>
+          <w:b w:val="false"/>
+          <w:b w:val="false"/>
+          <w:bCs w:val="false"/>
+          <w:sz w:val="24"/>
+          <w:szCs w:val="24"/>
+          <w:u w:val="none"/>
+        </w:rPr>
+      </w:pPr>
+      <w:r>
+        <w:rPr>
+          <w:rFonts w:ascii="Times New Roman" w:hAnsi="Times New Roman"/>
+          <w:b w:val="false"/>
+          <w:bCs w:val="false"/>
+          <w:sz w:val="24"/>
+          <w:szCs w:val="24"/>
+          <w:u w:val="none"/>
+        </w:rPr>
+        <w:t>Variable initializations</w:t>
+      </w:r>
+    </w:p>
+    <w:p>
+      <w:pPr>
+        <w:pStyle w:val="Normal"/>
+        <w:jc w:val="left"/>
+        <w:rPr>
+          <w:rFonts w:ascii="Times New Roman" w:hAnsi="Times New Roman"/>
+          <w:b w:val="false"/>
+          <w:b w:val="false"/>
+          <w:bCs w:val="false"/>
+          <w:sz w:val="24"/>
+          <w:szCs w:val="24"/>
+          <w:u w:val="none"/>
+        </w:rPr>
+      </w:pPr>
+      <w:r>
+        <w:rPr>
+          <w:rFonts w:ascii="Times New Roman" w:hAnsi="Times New Roman"/>
+          <w:b w:val="false"/>
+          <w:bCs w:val="false"/>
+          <w:sz w:val="24"/>
+          <w:szCs w:val="24"/>
+          <w:u w:val="none"/>
+        </w:rPr>
+        <w:t xml:space="preserve">Get the name of the robot object and information on it from the RoboDK simulation environment </w:t>
+      </w:r>
+    </w:p>
+    <w:p>
+      <w:pPr>
+        <w:pStyle w:val="Normal"/>
+        <w:jc w:val="left"/>
+        <w:rPr>
+          <w:rFonts w:ascii="Times New Roman" w:hAnsi="Times New Roman"/>
+          <w:b w:val="false"/>
+          <w:b w:val="false"/>
+          <w:bCs w:val="false"/>
+          <w:sz w:val="24"/>
+          <w:szCs w:val="24"/>
+          <w:u w:val="none"/>
+        </w:rPr>
+      </w:pPr>
+      <w:r>
+        <w:rPr>
+          <w:rFonts w:ascii="Times New Roman" w:hAnsi="Times New Roman"/>
+          <w:b w:val="false"/>
+          <w:bCs w:val="false"/>
+          <w:sz w:val="24"/>
+          <w:szCs w:val="24"/>
+          <w:u w:val="none"/>
+        </w:rPr>
+        <w:t>We then need to get information on where the two targets are in the simulation environment and store that information</w:t>
+      </w:r>
+    </w:p>
+    <w:p>
+      <w:pPr>
+        <w:pStyle w:val="Normal"/>
+        <w:jc w:val="left"/>
+        <w:rPr>
+          <w:rFonts w:ascii="Times New Roman" w:hAnsi="Times New Roman"/>
+          <w:b w:val="false"/>
+          <w:b w:val="false"/>
+          <w:bCs w:val="false"/>
+          <w:sz w:val="24"/>
+          <w:szCs w:val="24"/>
+          <w:u w:val="none"/>
+        </w:rPr>
+      </w:pPr>
+      <w:r>
+        <w:rPr>
+          <w:rFonts w:ascii="Times New Roman" w:hAnsi="Times New Roman"/>
+          <w:b w:val="false"/>
+          <w:bCs w:val="false"/>
+          <w:sz w:val="24"/>
+          <w:szCs w:val="24"/>
+          <w:u w:val="none"/>
+        </w:rPr>
+      </w:r>
+    </w:p>
+    <w:p>
+      <w:pPr>
+        <w:pStyle w:val="Normal"/>
+        <w:jc w:val="left"/>
+        <w:rPr>
+          <w:rFonts w:ascii="Times New Roman" w:hAnsi="Times New Roman"/>
+          <w:b/>
+          <w:b/>
+          <w:bCs/>
+          <w:sz w:val="24"/>
+          <w:szCs w:val="24"/>
+          <w:u w:val="single"/>
+        </w:rPr>
+      </w:pPr>
+      <w:r>
+        <w:rPr>
+          <w:rFonts w:ascii="Times New Roman" w:hAnsi="Times New Roman"/>
+          <w:b/>
+          <w:bCs/>
+          <w:sz w:val="24"/>
+          <w:szCs w:val="24"/>
+          <w:u w:val="single"/>
+        </w:rPr>
+        <w:t>Psuedocode</w:t>
+      </w:r>
+    </w:p>
+    <w:p>
+      <w:pPr>
+        <w:pStyle w:val="Normal"/>
+        <w:jc w:val="left"/>
+        <w:rPr>
+          <w:rFonts w:ascii="Times New Roman" w:hAnsi="Times New Roman"/>
+          <w:b/>
+          <w:b/>
+          <w:bCs/>
+          <w:sz w:val="24"/>
+          <w:szCs w:val="24"/>
+          <w:u w:val="single"/>
+        </w:rPr>
+      </w:pPr>
+      <w:r>
+        <w:rPr>
+          <w:rFonts w:ascii="Times New Roman" w:hAnsi="Times New Roman"/>
+          <w:b/>
+          <w:bCs/>
+          <w:sz w:val="24"/>
+          <w:szCs w:val="24"/>
+          <w:u w:val="single"/>
+        </w:rPr>
+      </w:r>
+    </w:p>
+    <w:p>
+      <w:pPr>
+        <w:pStyle w:val="Normal"/>
+        <w:jc w:val="center"/>
+        <w:rPr>
+          <w:rFonts w:ascii="Times New Roman" w:hAnsi="Times New Roman"/>
+          <w:b/>
+          <w:b/>
+          <w:bCs/>
+          <w:sz w:val="24"/>
+          <w:szCs w:val="24"/>
+        </w:rPr>
+      </w:pPr>
+      <w:r>
+        <w:rPr>
+          <w:rFonts w:ascii="Times New Roman" w:hAnsi="Times New Roman"/>
+          <w:b/>
+          <w:bCs/>
+          <w:sz w:val="24"/>
+          <w:szCs w:val="24"/>
+        </w:rPr>
+        <w:t>Results and Analysis 30% - The program, flowcharts, screenshots etc</w:t>
+      </w:r>
+    </w:p>
+    <w:p>
+      <w:pPr>
+        <w:pStyle w:val="Normal"/>
+        <w:jc w:val="left"/>
+        <w:rPr>
+          <w:rFonts w:ascii="Times New Roman" w:hAnsi="Times New Roman"/>
+          <w:sz w:val="24"/>
+          <w:szCs w:val="24"/>
+        </w:rPr>
+      </w:pPr>
+      <w:r>
+        <w:rPr>
+          <w:rFonts w:ascii="Times New Roman" w:hAnsi="Times New Roman"/>
           <w:sz w:val="24"/>
           <w:szCs w:val="24"/>
         </w:rPr>
@@ -525,57 +1085,6 @@
           <w:sz w:val="24"/>
           <w:szCs w:val="24"/>
         </w:rPr>
-        <w:t>Results and Analysis 30% - The program, flowcharts, screenshots etc</w:t>
-      </w:r>
-    </w:p>
-    <w:p>
-      <w:pPr>
-        <w:pStyle w:val="Normal"/>
-        <w:jc w:val="left"/>
-        <w:rPr>
-          <w:rFonts w:ascii="Times New Roman" w:hAnsi="Times New Roman"/>
-          <w:sz w:val="24"/>
-          <w:szCs w:val="24"/>
-        </w:rPr>
-      </w:pPr>
-      <w:r>
-        <w:rPr>
-          <w:rFonts w:ascii="Times New Roman" w:hAnsi="Times New Roman"/>
-          <w:sz w:val="24"/>
-          <w:szCs w:val="24"/>
-        </w:rPr>
-        <w:tab/>
-      </w:r>
-      <w:r>
-        <w:rPr>
-          <w:rFonts w:ascii="Times New Roman" w:hAnsi="Times New Roman"/>
-          <w:sz w:val="24"/>
-          <w:szCs w:val="24"/>
-        </w:rPr>
-        <w:t>sda</w:t>
-      </w:r>
-    </w:p>
-    <w:p>
-      <w:pPr>
-        <w:pStyle w:val="Normal"/>
-        <w:jc w:val="center"/>
-        <w:rPr>
-          <w:rFonts w:ascii="Times New Roman" w:hAnsi="Times New Roman"/>
-          <w:b/>
-          <w:b/>
-          <w:bCs/>
-          <w:sz w:val="24"/>
-          <w:szCs w:val="24"/>
-        </w:rPr>
-      </w:pPr>
-      <w:r>
-        <w:rPr>
-          <w:rFonts w:ascii="Times New Roman" w:hAnsi="Times New Roman"/>
-          <w:b/>
-          <w:bCs/>
-          <w:sz w:val="24"/>
-          <w:szCs w:val="24"/>
-        </w:rPr>
         <w:t>Conclusion and future scope/work 10%</w:t>
       </w:r>
     </w:p>
@@ -640,19 +1149,17 @@
           <w:szCs w:val="24"/>
         </w:rPr>
       </w:pPr>
-      <w:hyperlink r:id="rId3">
-        <w:r>
-          <w:rPr>
-            <w:rStyle w:val="InternetLink"/>
-            <w:rFonts w:ascii="Times New Roman" w:hAnsi="Times New Roman"/>
-            <w:b/>
-            <w:bCs/>
-            <w:sz w:val="24"/>
-            <w:szCs w:val="24"/>
-          </w:rPr>
-          <w:t>https://robodk.com/doc/en/PythonAPI/examples.html</w:t>
-        </w:r>
-      </w:hyperlink>
+      <w:r>
+        <w:rPr>
+          <w:rStyle w:val="InternetLink"/>
+          <w:rFonts w:ascii="Times New Roman" w:hAnsi="Times New Roman"/>
+          <w:b/>
+          <w:bCs/>
+          <w:sz w:val="24"/>
+          <w:szCs w:val="24"/>
+        </w:rPr>
+        <w:t>https://robodk.com/doc/en/PythonAPI/examples.html</w:t>
+      </w:r>
     </w:p>
     <w:p>
       <w:pPr>
@@ -668,19 +1175,17 @@
           <w:szCs w:val="24"/>
         </w:rPr>
       </w:pPr>
-      <w:hyperlink r:id="rId5">
-        <w:r>
-          <w:rPr>
-            <w:rStyle w:val="InternetLink"/>
-            <w:rFonts w:ascii="Times New Roman" w:hAnsi="Times New Roman"/>
-            <w:b/>
-            <w:bCs/>
-            <w:sz w:val="24"/>
-            <w:szCs w:val="24"/>
-          </w:rPr>
-          <w:t>https://robodk.com/doc/en/Basic-Guide.html</w:t>
-        </w:r>
-      </w:hyperlink>
+      <w:r>
+        <w:rPr>
+          <w:rStyle w:val="InternetLink"/>
+          <w:rFonts w:ascii="Times New Roman" w:hAnsi="Times New Roman"/>
+          <w:b/>
+          <w:bCs/>
+          <w:sz w:val="24"/>
+          <w:szCs w:val="24"/>
+        </w:rPr>
+        <w:t>https://robodk.com/doc/en/Basic-Guide.html</w:t>
+      </w:r>
     </w:p>
     <w:p>
       <w:pPr>
@@ -696,19 +1201,17 @@
           <w:szCs w:val="24"/>
         </w:rPr>
       </w:pPr>
-      <w:hyperlink r:id="rId7">
-        <w:r>
-          <w:rPr>
-            <w:rStyle w:val="InternetLink"/>
-            <w:rFonts w:ascii="Times New Roman" w:hAnsi="Times New Roman"/>
-            <w:b/>
-            <w:bCs/>
-            <w:sz w:val="24"/>
-            <w:szCs w:val="24"/>
-          </w:rPr>
-          <w:t>https://robodk.com/doc/en/PythonAPI/intro.html</w:t>
-        </w:r>
-      </w:hyperlink>
+      <w:r>
+        <w:rPr>
+          <w:rStyle w:val="InternetLink"/>
+          <w:rFonts w:ascii="Times New Roman" w:hAnsi="Times New Roman"/>
+          <w:b/>
+          <w:bCs/>
+          <w:sz w:val="24"/>
+          <w:szCs w:val="24"/>
+        </w:rPr>
+        <w:t>https://robodk.com/doc/en/PythonAPI/intro.html</w:t>
+      </w:r>
     </w:p>
     <w:p>
       <w:pPr>
@@ -891,6 +1394,143 @@
   <w:abstractNum w:abstractNumId="2">
     <w:lvl w:ilvl="0">
       <w:start w:val="1"/>
+      <w:numFmt w:val="bullet"/>
+      <w:lvlText w:val=""/>
+      <w:lvlJc w:val="left"/>
+      <w:pPr>
+        <w:tabs>
+          <w:tab w:val="num" w:pos="720"/>
+        </w:tabs>
+        <w:ind w:left="720" w:hanging="360"/>
+      </w:pPr>
+      <w:rPr>
+        <w:rFonts w:ascii="Symbol" w:hAnsi="Symbol" w:cs="Symbol" w:hint="default"/>
+      </w:rPr>
+    </w:lvl>
+    <w:lvl w:ilvl="1">
+      <w:start w:val="1"/>
+      <w:numFmt w:val="bullet"/>
+      <w:lvlText w:val="◦"/>
+      <w:lvlJc w:val="left"/>
+      <w:pPr>
+        <w:tabs>
+          <w:tab w:val="num" w:pos="1080"/>
+        </w:tabs>
+        <w:ind w:left="1080" w:hanging="360"/>
+      </w:pPr>
+      <w:rPr>
+        <w:rFonts w:ascii="OpenSymbol" w:hAnsi="OpenSymbol" w:cs="OpenSymbol" w:hint="default"/>
+      </w:rPr>
+    </w:lvl>
+    <w:lvl w:ilvl="2">
+      <w:start w:val="1"/>
+      <w:numFmt w:val="bullet"/>
+      <w:lvlText w:val="▪"/>
+      <w:lvlJc w:val="left"/>
+      <w:pPr>
+        <w:tabs>
+          <w:tab w:val="num" w:pos="1440"/>
+        </w:tabs>
+        <w:ind w:left="1440" w:hanging="360"/>
+      </w:pPr>
+      <w:rPr>
+        <w:rFonts w:ascii="OpenSymbol" w:hAnsi="OpenSymbol" w:cs="OpenSymbol" w:hint="default"/>
+      </w:rPr>
+    </w:lvl>
+    <w:lvl w:ilvl="3">
+      <w:start w:val="1"/>
+      <w:numFmt w:val="bullet"/>
+      <w:lvlText w:val=""/>
+      <w:lvlJc w:val="left"/>
+      <w:pPr>
+        <w:tabs>
+          <w:tab w:val="num" w:pos="1800"/>
+        </w:tabs>
+        <w:ind w:left="1800" w:hanging="360"/>
+      </w:pPr>
+      <w:rPr>
+        <w:rFonts w:ascii="Symbol" w:hAnsi="Symbol" w:cs="Symbol" w:hint="default"/>
+      </w:rPr>
+    </w:lvl>
+    <w:lvl w:ilvl="4">
+      <w:start w:val="1"/>
+      <w:numFmt w:val="bullet"/>
+      <w:lvlText w:val="◦"/>
+      <w:lvlJc w:val="left"/>
+      <w:pPr>
+        <w:tabs>
+          <w:tab w:val="num" w:pos="2160"/>
+        </w:tabs>
+        <w:ind w:left="2160" w:hanging="360"/>
+      </w:pPr>
+      <w:rPr>
+        <w:rFonts w:ascii="OpenSymbol" w:hAnsi="OpenSymbol" w:cs="OpenSymbol" w:hint="default"/>
+      </w:rPr>
+    </w:lvl>
+    <w:lvl w:ilvl="5">
+      <w:start w:val="1"/>
+      <w:numFmt w:val="bullet"/>
+      <w:lvlText w:val="▪"/>
+      <w:lvlJc w:val="left"/>
+      <w:pPr>
+        <w:tabs>
+          <w:tab w:val="num" w:pos="2520"/>
+        </w:tabs>
+        <w:ind w:left="2520" w:hanging="360"/>
+      </w:pPr>
+      <w:rPr>
+        <w:rFonts w:ascii="OpenSymbol" w:hAnsi="OpenSymbol" w:cs="OpenSymbol" w:hint="default"/>
+      </w:rPr>
+    </w:lvl>
+    <w:lvl w:ilvl="6">
+      <w:start w:val="1"/>
+      <w:numFmt w:val="bullet"/>
+      <w:lvlText w:val=""/>
+      <w:lvlJc w:val="left"/>
+      <w:pPr>
+        <w:tabs>
+          <w:tab w:val="num" w:pos="2880"/>
+        </w:tabs>
+        <w:ind w:left="2880" w:hanging="360"/>
+      </w:pPr>
+      <w:rPr>
+        <w:rFonts w:ascii="Symbol" w:hAnsi="Symbol" w:cs="Symbol" w:hint="default"/>
+      </w:rPr>
+    </w:lvl>
+    <w:lvl w:ilvl="7">
+      <w:start w:val="1"/>
+      <w:numFmt w:val="bullet"/>
+      <w:lvlText w:val="◦"/>
+      <w:lvlJc w:val="left"/>
+      <w:pPr>
+        <w:tabs>
+          <w:tab w:val="num" w:pos="3240"/>
+        </w:tabs>
+        <w:ind w:left="3240" w:hanging="360"/>
+      </w:pPr>
+      <w:rPr>
+        <w:rFonts w:ascii="OpenSymbol" w:hAnsi="OpenSymbol" w:cs="OpenSymbol" w:hint="default"/>
+      </w:rPr>
+    </w:lvl>
+    <w:lvl w:ilvl="8">
+      <w:start w:val="1"/>
+      <w:numFmt w:val="bullet"/>
+      <w:lvlText w:val="▪"/>
+      <w:lvlJc w:val="left"/>
+      <w:pPr>
+        <w:tabs>
+          <w:tab w:val="num" w:pos="3600"/>
+        </w:tabs>
+        <w:ind w:left="3600" w:hanging="360"/>
+      </w:pPr>
+      <w:rPr>
+        <w:rFonts w:ascii="OpenSymbol" w:hAnsi="OpenSymbol" w:cs="OpenSymbol" w:hint="default"/>
+      </w:rPr>
+    </w:lvl>
+  </w:abstractNum>
+  <w:abstractNum w:abstractNumId="3">
+    <w:lvl w:ilvl="0">
+      <w:start w:val="1"/>
       <w:numFmt w:val="none"/>
       <w:suff w:val="nothing"/>
       <w:lvlText w:val=""/>
@@ -1012,6 +1652,9 @@
   </w:num>
   <w:num w:numId="2">
     <w:abstractNumId w:val="2"/>
+  </w:num>
+  <w:num w:numId="3">
+    <w:abstractNumId w:val="3"/>
   </w:num>
 </w:numbering>
 </file>

</xml_diff>

<commit_message>
added some extras to fial report
</commit_message>
<xml_diff>
--- a/Final Project Report.docx
+++ b/Final Project Report.docx
@@ -2498,7 +2498,43 @@
           <w:szCs w:val="24"/>
         </w:rPr>
         <w:tab/>
-        <w:t>dasd</w:t>
+      </w:r>
+      <w:r>
+        <w:rPr>
+          <w:rFonts w:eastAsia="Arial" w:cs="Arial" w:ascii="Times New Roman" w:hAnsi="Times New Roman"/>
+          <w:b w:val="false"/>
+          <w:bCs w:val="false"/>
+          <w:color w:val="auto"/>
+          <w:kern w:val="0"/>
+          <w:sz w:val="24"/>
+          <w:szCs w:val="24"/>
+          <w:lang w:val="en-US" w:eastAsia="en-US" w:bidi="ar-SA"/>
+        </w:rPr>
+        <w:t xml:space="preserve">In conclusion the goal of this project was to use the python programming language to automate some kind of industrial process, our group decided to use the RoboDK simulation environment to perform a kind of welding operation using python. </w:t>
+      </w:r>
+    </w:p>
+    <w:p>
+      <w:pPr>
+        <w:pStyle w:val="Normal"/>
+        <w:jc w:val="left"/>
+        <w:rPr>
+          <w:b w:val="false"/>
+          <w:b w:val="false"/>
+          <w:bCs w:val="false"/>
+        </w:rPr>
+      </w:pPr>
+      <w:r>
+        <w:rPr>
+          <w:rFonts w:eastAsia="Arial" w:cs="Arial" w:ascii="Times New Roman" w:hAnsi="Times New Roman"/>
+          <w:b w:val="false"/>
+          <w:bCs w:val="false"/>
+          <w:color w:val="auto"/>
+          <w:kern w:val="0"/>
+          <w:sz w:val="24"/>
+          <w:szCs w:val="24"/>
+          <w:lang w:val="en-US" w:eastAsia="en-US" w:bidi="ar-SA"/>
+        </w:rPr>
+        <w:t>The code for this program was written in such a way that the program code can be easily and quickly re-purposed for other tasks such as laser cutting or a marker can be attached to the robot arm to draw out planning lines on materials to ensure precise cuts are made</w:t>
       </w:r>
     </w:p>
     <w:p>

</xml_diff>

<commit_message>
Added new video and more additions to final report document
</commit_message>
<xml_diff>
--- a/Final Project Report.docx
+++ b/Final Project Report.docx
@@ -206,144 +206,41 @@
     </w:p>
     <w:p>
       <w:pPr>
-        <w:pStyle w:val="Normal"/>
-        <w:jc w:val="center"/>
-        <w:rPr>
-          <w:rFonts w:ascii="Times New Roman" w:hAnsi="Times New Roman"/>
-          <w:b/>
-          <w:b/>
-          <w:bCs/>
-          <w:sz w:val="24"/>
-          <w:szCs w:val="24"/>
-        </w:rPr>
-      </w:pPr>
-      <w:r>
-        <w:rPr>
-          <w:rFonts w:ascii="Times New Roman" w:hAnsi="Times New Roman"/>
-          <w:b/>
-          <w:bCs/>
-          <w:sz w:val="24"/>
-          <w:szCs w:val="24"/>
-        </w:rPr>
-      </w:r>
-    </w:p>
-    <w:p>
-      <w:pPr>
-        <w:pStyle w:val="Normal"/>
-        <w:jc w:val="center"/>
-        <w:rPr>
-          <w:rFonts w:ascii="Times New Roman" w:hAnsi="Times New Roman"/>
-          <w:b/>
-          <w:b/>
-          <w:bCs/>
-          <w:sz w:val="24"/>
-          <w:szCs w:val="24"/>
-        </w:rPr>
-      </w:pPr>
-      <w:r>
-        <w:rPr>
-          <w:rFonts w:ascii="Times New Roman" w:hAnsi="Times New Roman"/>
-          <w:b/>
-          <w:bCs/>
-          <w:sz w:val="24"/>
-          <w:szCs w:val="24"/>
-        </w:rPr>
-        <w:t>Introduction 10%</w:t>
-      </w:r>
-    </w:p>
-    <w:p>
-      <w:pPr>
-        <w:pStyle w:val="Normal"/>
-        <w:jc w:val="left"/>
-        <w:rPr>
-          <w:rFonts w:ascii="Times New Roman" w:hAnsi="Times New Roman"/>
-          <w:b w:val="false"/>
-          <w:b w:val="false"/>
-          <w:bCs w:val="false"/>
-          <w:sz w:val="24"/>
-          <w:szCs w:val="24"/>
-        </w:rPr>
-      </w:pPr>
-      <w:r>
-        <w:rPr>
-          <w:rFonts w:ascii="Times New Roman" w:hAnsi="Times New Roman"/>
-          <w:b w:val="false"/>
-          <w:bCs w:val="false"/>
-          <w:sz w:val="24"/>
-          <w:szCs w:val="24"/>
-        </w:rPr>
-        <w:tab/>
-        <w:t xml:space="preserve">In this project we will be making use of our programming </w:t>
-      </w:r>
-      <w:r>
-        <w:rPr>
-          <w:rFonts w:eastAsia="Arial" w:cs="Arial" w:ascii="Times New Roman" w:hAnsi="Times New Roman"/>
-          <w:b w:val="false"/>
-          <w:bCs w:val="false"/>
-          <w:color w:val="auto"/>
-          <w:kern w:val="0"/>
-          <w:sz w:val="24"/>
-          <w:szCs w:val="24"/>
-          <w:lang w:val="en-US" w:eastAsia="en-US" w:bidi="ar-SA"/>
-        </w:rPr>
-        <w:t>knowledge in python in order to program a robot arm in a simulation environment that will be used in this project to demonstrate a simple welding operation using python. In this operations a welding torch the ‘Abicor Binzel’ weld torch will be attached to the ‘ABB IRB 1200-5/0.9’ robot arm. Python programming will be used to weld the area around a target point in a specific shape to simulate welding a shape like hexagonal or circular shaped piece of metal onto another metal, and as such this program could be re-purposed using this same robot arm or one with a longer reach in combination with another tool such as a a engineering scribe to mark out shapes to help engineers to make more precise cuts or a laser cutting tool to laser cut simple shapes out of a material.</w:t>
-      </w:r>
-    </w:p>
-    <w:p>
-      <w:pPr>
-        <w:pStyle w:val="Normal"/>
-        <w:jc w:val="left"/>
-        <w:rPr>
-          <w:rFonts w:ascii="Times New Roman" w:hAnsi="Times New Roman"/>
-          <w:b w:val="false"/>
-          <w:b w:val="false"/>
-          <w:bCs w:val="false"/>
-          <w:sz w:val="24"/>
-          <w:szCs w:val="24"/>
-        </w:rPr>
-      </w:pPr>
-      <w:r>
-        <w:rPr>
-          <w:rFonts w:eastAsia="Arial" w:cs="Arial" w:ascii="Times New Roman" w:hAnsi="Times New Roman"/>
-          <w:b w:val="false"/>
-          <w:bCs w:val="false"/>
-          <w:color w:val="auto"/>
-          <w:kern w:val="0"/>
-          <w:sz w:val="24"/>
-          <w:szCs w:val="24"/>
-          <w:lang w:val="en-US" w:eastAsia="en-US" w:bidi="ar-SA"/>
-        </w:rPr>
-        <w:t>The rest of the document will contain information on how we went about accomplishing the welding operation using python programming.</w:t>
-      </w:r>
-    </w:p>
-    <w:p>
-      <w:pPr>
-        <w:pStyle w:val="Normal"/>
-        <w:jc w:val="center"/>
-        <w:rPr>
-          <w:rFonts w:ascii="Times New Roman" w:hAnsi="Times New Roman"/>
-          <w:b/>
-          <w:b/>
-          <w:bCs/>
-          <w:sz w:val="24"/>
-          <w:szCs w:val="24"/>
-        </w:rPr>
-      </w:pPr>
-      <w:r>
-        <w:rPr>
-          <w:rFonts w:ascii="Times New Roman" w:hAnsi="Times New Roman"/>
-          <w:b/>
-          <w:bCs/>
-          <w:sz w:val="24"/>
-          <w:szCs w:val="24"/>
-        </w:rPr>
-        <w:t>Related Studies 5% - explain your research and your sources that you used, research analysis… where it can be applied/used and what sources you used to come to ur proposed solution, all the code you got and where you got it from</w:t>
-      </w:r>
-    </w:p>
-    <w:p>
-      <w:pPr>
-        <w:pStyle w:val="Normal"/>
-        <w:jc w:val="left"/>
+        <w:pStyle w:val="TextBody"/>
+        <w:widowControl/>
+        <w:tabs>
+          <w:tab w:val="clear" w:pos="720"/>
+          <w:tab w:val="left" w:pos="0" w:leader="none"/>
+        </w:tabs>
+        <w:spacing w:lineRule="auto" w:line="384" w:before="0" w:after="0"/>
+        <w:ind w:left="0" w:right="0" w:hanging="0"/>
+        <w:rPr>
+          <w:rFonts w:ascii="Georgia;Times New Roman;Times;serif" w:hAnsi="Georgia;Times New Roman;Times;serif"/>
+          <w:b w:val="false"/>
+          <w:b w:val="false"/>
+          <w:i w:val="false"/>
+          <w:i w:val="false"/>
+          <w:caps w:val="false"/>
+          <w:smallCaps w:val="false"/>
+          <w:color w:val="494949"/>
+          <w:spacing w:val="0"/>
+          <w:sz w:val="24"/>
+        </w:rPr>
+      </w:pPr>
+      <w:r>
+        <w:rPr/>
+      </w:r>
+    </w:p>
+    <w:p>
+      <w:pPr>
+        <w:pStyle w:val="TextBody"/>
+        <w:widowControl/>
+        <w:tabs>
+          <w:tab w:val="clear" w:pos="720"/>
+          <w:tab w:val="left" w:pos="0" w:leader="none"/>
+        </w:tabs>
+        <w:spacing w:lineRule="auto" w:line="384" w:before="0" w:after="0"/>
+        <w:ind w:left="0" w:right="0" w:hanging="0"/>
         <w:rPr>
           <w:rFonts w:ascii="Times New Roman" w:hAnsi="Times New Roman"/>
           <w:sz w:val="24"/>
@@ -367,19 +264,163 @@
           <w:szCs w:val="24"/>
           <w:lang w:val="en-US" w:eastAsia="en-US" w:bidi="ar-SA"/>
         </w:rPr>
-        <w:t xml:space="preserve">The goal of this project was to use the python programming language to automate some kind of industrial process, and so our group chose to automate a welding operation using a simulation environment that allows for programming robot arms using the python programming language. </w:t>
-      </w:r>
-    </w:p>
-    <w:p>
-      <w:pPr>
-        <w:pStyle w:val="Normal"/>
-        <w:jc w:val="left"/>
-        <w:rPr>
-          <w:rFonts w:ascii="Times New Roman" w:hAnsi="Times New Roman"/>
-          <w:sz w:val="24"/>
-          <w:szCs w:val="24"/>
-        </w:rPr>
-      </w:pPr>
+        <w:t>This paper details how our group went about using the python programming language to automate a industrial process, the simulation enviroment that was used was the RoboDK simulation environment.</w:t>
+      </w:r>
+    </w:p>
+    <w:p>
+      <w:pPr>
+        <w:pStyle w:val="Normal"/>
+        <w:jc w:val="center"/>
+        <w:rPr>
+          <w:rFonts w:ascii="Times New Roman" w:hAnsi="Times New Roman"/>
+          <w:b/>
+          <w:b/>
+          <w:bCs/>
+          <w:sz w:val="24"/>
+          <w:szCs w:val="24"/>
+        </w:rPr>
+      </w:pPr>
+      <w:r>
+        <w:rPr>
+          <w:rFonts w:ascii="Times New Roman" w:hAnsi="Times New Roman"/>
+          <w:b/>
+          <w:bCs/>
+          <w:sz w:val="24"/>
+          <w:szCs w:val="24"/>
+        </w:rPr>
+      </w:r>
+    </w:p>
+    <w:p>
+      <w:pPr>
+        <w:pStyle w:val="Normal"/>
+        <w:jc w:val="center"/>
+        <w:rPr>
+          <w:rFonts w:ascii="Times New Roman" w:hAnsi="Times New Roman"/>
+          <w:b/>
+          <w:b/>
+          <w:bCs/>
+          <w:sz w:val="24"/>
+          <w:szCs w:val="24"/>
+        </w:rPr>
+      </w:pPr>
+      <w:r>
+        <w:rPr>
+          <w:rFonts w:ascii="Times New Roman" w:hAnsi="Times New Roman"/>
+          <w:b/>
+          <w:bCs/>
+          <w:sz w:val="24"/>
+          <w:szCs w:val="24"/>
+        </w:rPr>
+        <w:t>Introduction 10%</w:t>
+      </w:r>
+    </w:p>
+    <w:p>
+      <w:pPr>
+        <w:pStyle w:val="Normal"/>
+        <w:jc w:val="left"/>
+        <w:rPr>
+          <w:rFonts w:ascii="Times New Roman" w:hAnsi="Times New Roman"/>
+          <w:b w:val="false"/>
+          <w:b w:val="false"/>
+          <w:bCs w:val="false"/>
+          <w:sz w:val="24"/>
+          <w:szCs w:val="24"/>
+        </w:rPr>
+      </w:pPr>
+      <w:r>
+        <w:rPr>
+          <w:rFonts w:ascii="Times New Roman" w:hAnsi="Times New Roman"/>
+          <w:b w:val="false"/>
+          <w:bCs w:val="false"/>
+          <w:sz w:val="24"/>
+          <w:szCs w:val="24"/>
+        </w:rPr>
+        <w:tab/>
+        <w:t xml:space="preserve">In this project we will be making use of our programming </w:t>
+      </w:r>
+      <w:r>
+        <w:rPr>
+          <w:rFonts w:eastAsia="Arial" w:cs="Arial" w:ascii="Times New Roman" w:hAnsi="Times New Roman"/>
+          <w:b w:val="false"/>
+          <w:bCs w:val="false"/>
+          <w:color w:val="auto"/>
+          <w:kern w:val="0"/>
+          <w:sz w:val="24"/>
+          <w:szCs w:val="24"/>
+          <w:lang w:val="en-US" w:eastAsia="en-US" w:bidi="ar-SA"/>
+        </w:rPr>
+        <w:t>knowledge in python in order to program a robot arm in a simulation environment that will be used in this project to demonstrate a simple welding operation using python. In this operations a welding torch the ‘Abicor Binzel’ weld torch will be attached to the ‘ABB IRB 1200-5/0.9’ robot arm. Python programming will be used to weld the area around a target point in a specific shape to simulate welding a shape like hexagonal or circular shaped piece of metal onto another metal, and as such this program could be re-purposed using this same robot arm or one with a longer reach in combination with another tool such as a a engineering scribe to mark out shapes to help engineers to make more precise cuts or a laser cutting tool to laser cut simple shapes out of a material.</w:t>
+      </w:r>
+    </w:p>
+    <w:p>
+      <w:pPr>
+        <w:pStyle w:val="Normal"/>
+        <w:jc w:val="left"/>
+        <w:rPr>
+          <w:rFonts w:ascii="Times New Roman" w:hAnsi="Times New Roman"/>
+          <w:b w:val="false"/>
+          <w:b w:val="false"/>
+          <w:bCs w:val="false"/>
+          <w:sz w:val="24"/>
+          <w:szCs w:val="24"/>
+        </w:rPr>
+      </w:pPr>
+      <w:r>
+        <w:rPr>
+          <w:rFonts w:eastAsia="Arial" w:cs="Arial" w:ascii="Times New Roman" w:hAnsi="Times New Roman"/>
+          <w:b w:val="false"/>
+          <w:bCs w:val="false"/>
+          <w:color w:val="auto"/>
+          <w:kern w:val="0"/>
+          <w:sz w:val="24"/>
+          <w:szCs w:val="24"/>
+          <w:lang w:val="en-US" w:eastAsia="en-US" w:bidi="ar-SA"/>
+        </w:rPr>
+        <w:t>The rest of the document will contain information on how we went about accomplishing the welding operation using python programming.</w:t>
+      </w:r>
+    </w:p>
+    <w:p>
+      <w:pPr>
+        <w:pStyle w:val="Normal"/>
+        <w:jc w:val="center"/>
+        <w:rPr>
+          <w:rFonts w:ascii="Times New Roman" w:hAnsi="Times New Roman"/>
+          <w:b/>
+          <w:b/>
+          <w:bCs/>
+          <w:sz w:val="24"/>
+          <w:szCs w:val="24"/>
+        </w:rPr>
+      </w:pPr>
+      <w:r>
+        <w:rPr>
+          <w:rFonts w:ascii="Times New Roman" w:hAnsi="Times New Roman"/>
+          <w:b/>
+          <w:bCs/>
+          <w:sz w:val="24"/>
+          <w:szCs w:val="24"/>
+        </w:rPr>
+        <w:t>Related Studies 5% - explain your research and your sources that you used, research analysis… where it can be applied/used and what sources you used to come to ur proposed solution, all the code you got and where you got it from</w:t>
+      </w:r>
+    </w:p>
+    <w:p>
+      <w:pPr>
+        <w:pStyle w:val="Normal"/>
+        <w:jc w:val="left"/>
+        <w:rPr>
+          <w:rFonts w:ascii="Times New Roman" w:hAnsi="Times New Roman"/>
+          <w:sz w:val="24"/>
+          <w:szCs w:val="24"/>
+        </w:rPr>
+      </w:pPr>
+      <w:r>
+        <w:rPr>
+          <w:rFonts w:ascii="Times New Roman" w:hAnsi="Times New Roman"/>
+          <w:sz w:val="24"/>
+          <w:szCs w:val="24"/>
+        </w:rPr>
+        <w:tab/>
+      </w:r>
       <w:r>
         <w:rPr>
           <w:rFonts w:eastAsia="Arial" w:cs="Arial" w:ascii="Times New Roman" w:hAnsi="Times New Roman"/>
@@ -389,8 +430,19 @@
           <w:szCs w:val="24"/>
           <w:lang w:val="en-US" w:eastAsia="en-US" w:bidi="ar-SA"/>
         </w:rPr>
-        <w:t xml:space="preserve">In searching for simulation environments that allowed for programming using python we came across many other options out there such as Webots, Klampt, Gears and </w:t>
-      </w:r>
+        <w:t xml:space="preserve">The goal of this project was to use the python programming language to automate some kind of industrial process, and so our group chose to automate a welding operation using a simulation environment that allows for programming robot arms using the python programming language. </w:t>
+      </w:r>
+    </w:p>
+    <w:p>
+      <w:pPr>
+        <w:pStyle w:val="Normal"/>
+        <w:jc w:val="left"/>
+        <w:rPr>
+          <w:rFonts w:ascii="Times New Roman" w:hAnsi="Times New Roman"/>
+          <w:sz w:val="24"/>
+          <w:szCs w:val="24"/>
+        </w:rPr>
+      </w:pPr>
       <w:r>
         <w:rPr>
           <w:rFonts w:eastAsia="Arial" w:cs="Arial" w:ascii="Times New Roman" w:hAnsi="Times New Roman"/>
@@ -400,18 +452,7 @@
           <w:szCs w:val="24"/>
           <w:lang w:val="en-US" w:eastAsia="en-US" w:bidi="ar-SA"/>
         </w:rPr>
-        <w:t xml:space="preserve">some </w:t>
-      </w:r>
-      <w:r>
-        <w:rPr>
-          <w:rFonts w:eastAsia="Arial" w:cs="Arial" w:ascii="Times New Roman" w:hAnsi="Times New Roman"/>
-          <w:color w:val="auto"/>
-          <w:kern w:val="0"/>
-          <w:sz w:val="24"/>
-          <w:szCs w:val="24"/>
-          <w:lang w:val="en-US" w:eastAsia="en-US" w:bidi="ar-SA"/>
-        </w:rPr>
-        <w:t>others, but we eventually settled on using the RoboDK simulation environment that was seen being used in a video titled “Offline Programming With Python – RoboDK” (RoboDK, 2015). The RoboDK simulation environment was used because of its userfriendliness and the many tutorial videos that have been uploaded by the compmay behind the RoboDK software which would greatly aid us in not only learning how to properly use different features of the software but it would also help us if we happen to run into any errors or bugs.</w:t>
+        <w:t>In searching for simulation environments that allowed for programming using python we came across many other options out there such as Webots, Klampt, Gears and some others, but we eventually settled on using the RoboDK simulation environment that was seen being used in a video titled “Offline Programming With Python – RoboDK” (RoboDK, 2015). The RoboDK simulation environment was used because of its userfriendliness and the many tutorial videos that have been uploaded by the compmay behind the RoboDK software which would greatly aid us in not only learning how to properly use different features of the software but it would also help us if we happen to run into any errors or bugs.</w:t>
       </w:r>
     </w:p>
     <w:p>
@@ -446,6 +487,7 @@
           <w:ilvl w:val="0"/>
           <w:numId w:val="2"/>
         </w:numPr>
+        <w:spacing w:before="0" w:after="0"/>
         <w:jc w:val="left"/>
         <w:rPr>
           <w:rFonts w:ascii="Times New Roman" w:hAnsi="Times New Roman"/>
@@ -490,6 +532,7 @@
           <w:ilvl w:val="0"/>
           <w:numId w:val="2"/>
         </w:numPr>
+        <w:spacing w:before="0" w:after="0"/>
         <w:jc w:val="left"/>
         <w:rPr>
           <w:rFonts w:ascii="Times New Roman" w:hAnsi="Times New Roman"/>
@@ -524,46 +567,7 @@
           <w:szCs w:val="24"/>
           <w:lang w:val="en-US" w:eastAsia="en-US" w:bidi="ar-SA"/>
         </w:rPr>
-        <w:t xml:space="preserve">The size of the weld shape will be controlled </w:t>
-      </w:r>
-      <w:r>
-        <w:rPr>
-          <w:rFonts w:eastAsia="Arial" w:cs="Arial" w:ascii="Times New Roman" w:hAnsi="Times New Roman"/>
-          <w:b w:val="false"/>
-          <w:bCs w:val="false"/>
-          <w:color w:val="auto"/>
-          <w:kern w:val="0"/>
-          <w:sz w:val="24"/>
-          <w:szCs w:val="24"/>
-          <w:lang w:val="en-US" w:eastAsia="en-US" w:bidi="ar-SA"/>
-        </w:rPr>
-        <w:t>by</w:t>
-      </w:r>
-      <w:r>
-        <w:rPr>
-          <w:rFonts w:eastAsia="Arial" w:cs="Arial" w:ascii="Times New Roman" w:hAnsi="Times New Roman"/>
-          <w:b w:val="false"/>
-          <w:bCs w:val="false"/>
-          <w:color w:val="auto"/>
-          <w:kern w:val="0"/>
-          <w:sz w:val="24"/>
-          <w:szCs w:val="24"/>
-          <w:lang w:val="en-US" w:eastAsia="en-US" w:bidi="ar-SA"/>
-        </w:rPr>
-        <w:t xml:space="preserve"> the python program and the size set in this program </w:t>
-      </w:r>
-      <w:r>
-        <w:rPr>
-          <w:rFonts w:eastAsia="Arial" w:cs="Arial" w:ascii="Times New Roman" w:hAnsi="Times New Roman"/>
-          <w:b w:val="false"/>
-          <w:bCs w:val="false"/>
-          <w:color w:val="auto"/>
-          <w:kern w:val="0"/>
-          <w:sz w:val="24"/>
-          <w:szCs w:val="24"/>
-          <w:lang w:val="en-US" w:eastAsia="en-US" w:bidi="ar-SA"/>
-        </w:rPr>
-        <w:t>has to be set so that the calculated positions will not fall outside of the reach of the robot arm to avoid and encountering an error and having nothing happen.</w:t>
+        <w:t>The size of the weld shape will be controlled by the python program and the size set in this program has to be set so that the calculated positions will not fall outside of the reach of the robot arm to avoid and encountering an error and having nothing happen.</w:t>
       </w:r>
     </w:p>
     <w:p>
@@ -573,6 +577,7 @@
           <w:ilvl w:val="0"/>
           <w:numId w:val="2"/>
         </w:numPr>
+        <w:spacing w:before="0" w:after="200"/>
         <w:jc w:val="left"/>
         <w:rPr>
           <w:rFonts w:ascii="Times New Roman" w:hAnsi="Times New Roman"/>
@@ -629,8 +634,19 @@
           <w:szCs w:val="24"/>
           <w:lang w:val="en-US" w:eastAsia="en-US" w:bidi="ar-SA"/>
         </w:rPr>
-        <w:t xml:space="preserve">Some of the code written </w:t>
-      </w:r>
+        <w:t>Some of the code written and used in this project comes from the youtube video from RoboDK and from some of the examples that are available on the RoboDK PythonAPI documentation page.</w:t>
+      </w:r>
+    </w:p>
+    <w:p>
+      <w:pPr>
+        <w:pStyle w:val="Normal"/>
+        <w:jc w:val="left"/>
+        <w:rPr>
+          <w:rFonts w:ascii="Times New Roman" w:hAnsi="Times New Roman"/>
+          <w:sz w:val="24"/>
+          <w:szCs w:val="24"/>
+        </w:rPr>
+      </w:pPr>
       <w:r>
         <w:rPr>
           <w:rFonts w:eastAsia="Arial" w:cs="Arial" w:ascii="Times New Roman" w:hAnsi="Times New Roman"/>
@@ -640,39 +656,6 @@
           <w:szCs w:val="24"/>
           <w:lang w:val="en-US" w:eastAsia="en-US" w:bidi="ar-SA"/>
         </w:rPr>
-        <w:t xml:space="preserve">and used </w:t>
-      </w:r>
-      <w:r>
-        <w:rPr>
-          <w:rFonts w:eastAsia="Arial" w:cs="Arial" w:ascii="Times New Roman" w:hAnsi="Times New Roman"/>
-          <w:color w:val="auto"/>
-          <w:kern w:val="0"/>
-          <w:sz w:val="24"/>
-          <w:szCs w:val="24"/>
-          <w:lang w:val="en-US" w:eastAsia="en-US" w:bidi="ar-SA"/>
-        </w:rPr>
-        <w:t>in this project comes from the youtube video from RoboDK and from some of the examples that are available on the RoboDK PythonAPI documentation page.</w:t>
-      </w:r>
-    </w:p>
-    <w:p>
-      <w:pPr>
-        <w:pStyle w:val="Normal"/>
-        <w:jc w:val="left"/>
-        <w:rPr>
-          <w:rFonts w:ascii="Times New Roman" w:hAnsi="Times New Roman"/>
-          <w:sz w:val="24"/>
-          <w:szCs w:val="24"/>
-        </w:rPr>
-      </w:pPr>
-      <w:r>
-        <w:rPr>
-          <w:rFonts w:eastAsia="Arial" w:cs="Arial" w:ascii="Times New Roman" w:hAnsi="Times New Roman"/>
-          <w:color w:val="auto"/>
-          <w:kern w:val="0"/>
-          <w:sz w:val="24"/>
-          <w:szCs w:val="24"/>
-          <w:lang w:val="en-US" w:eastAsia="en-US" w:bidi="ar-SA"/>
-        </w:rPr>
         <w:t>The next section in this project report will contain the program code, algorithm, psuedocode, flowchart and pictures and videos of the robot simulation running in the RoboDK simulation environment.</w:t>
       </w:r>
     </w:p>
@@ -690,7 +673,13 @@
         </w:rPr>
       </w:pPr>
       <w:r>
-        <w:rPr/>
+        <w:rPr>
+          <w:rFonts w:ascii="Times New Roman" w:hAnsi="Times New Roman"/>
+          <w:b/>
+          <w:bCs/>
+          <w:sz w:val="24"/>
+          <w:szCs w:val="24"/>
+        </w:rPr>
       </w:r>
     </w:p>
     <w:p>
@@ -707,7 +696,13 @@
         </w:rPr>
       </w:pPr>
       <w:r>
-        <w:rPr/>
+        <w:rPr>
+          <w:rFonts w:ascii="Times New Roman" w:hAnsi="Times New Roman"/>
+          <w:b/>
+          <w:bCs/>
+          <w:sz w:val="24"/>
+          <w:szCs w:val="24"/>
+        </w:rPr>
       </w:r>
     </w:p>
     <w:p>
@@ -1923,16 +1918,6 @@
           <w:u w:val="none"/>
         </w:rPr>
         <w:tab/>
-      </w:r>
-      <w:r>
-        <w:rPr>
-          <w:rFonts w:ascii="Times New Roman" w:hAnsi="Times New Roman"/>
-          <w:b w:val="false"/>
-          <w:bCs w:val="false"/>
-          <w:sz w:val="24"/>
-          <w:szCs w:val="24"/>
-          <w:u w:val="none"/>
-        </w:rPr>
         <w:t>The flowchart was created from the psuedocode, so it will look different from the finished program code.</w:t>
       </w:r>
     </w:p>
@@ -2251,6 +2236,7 @@
           <w:ilvl w:val="0"/>
           <w:numId w:val="3"/>
         </w:numPr>
+        <w:spacing w:before="0" w:after="0"/>
         <w:jc w:val="left"/>
         <w:rPr>
           <w:rFonts w:ascii="Times New Roman" w:hAnsi="Times New Roman"/>
@@ -2284,6 +2270,7 @@
           <w:ilvl w:val="0"/>
           <w:numId w:val="3"/>
         </w:numPr>
+        <w:spacing w:before="0" w:after="0"/>
         <w:jc w:val="left"/>
         <w:rPr>
           <w:rFonts w:ascii="Times New Roman" w:hAnsi="Times New Roman"/>
@@ -2317,6 +2304,7 @@
           <w:ilvl w:val="0"/>
           <w:numId w:val="3"/>
         </w:numPr>
+        <w:spacing w:before="0" w:after="200"/>
         <w:jc w:val="left"/>
         <w:rPr>
           <w:rFonts w:ascii="Times New Roman" w:hAnsi="Times New Roman"/>
@@ -2512,17 +2500,6 @@
         </w:rPr>
         <w:t xml:space="preserve">In conclusion the goal of this project was to use the python programming language to automate some kind of industrial process, our group decided to use the RoboDK simulation environment to perform a kind of welding operation using python. </w:t>
       </w:r>
-    </w:p>
-    <w:p>
-      <w:pPr>
-        <w:pStyle w:val="Normal"/>
-        <w:jc w:val="left"/>
-        <w:rPr>
-          <w:b w:val="false"/>
-          <w:b w:val="false"/>
-          <w:bCs w:val="false"/>
-        </w:rPr>
-      </w:pPr>
       <w:r>
         <w:rPr>
           <w:rFonts w:eastAsia="Arial" w:cs="Arial" w:ascii="Times New Roman" w:hAnsi="Times New Roman"/>
@@ -2534,7 +2511,159 @@
           <w:szCs w:val="24"/>
           <w:lang w:val="en-US" w:eastAsia="en-US" w:bidi="ar-SA"/>
         </w:rPr>
-        <w:t>The code for this program was written in such a way that the program code can be easily and quickly re-purposed for other tasks such as laser cutting or a marker can be attached to the robot arm to draw out planning lines on materials to ensure precise cuts are made</w:t>
+        <w:t>A proposed solution was put forward in the form of the algorithm and psuedocode that was written from it and that was used to achieve our goal in the RoboDK simulation environment with the use of python.</w:t>
+      </w:r>
+    </w:p>
+    <w:p>
+      <w:pPr>
+        <w:pStyle w:val="Normal"/>
+        <w:jc w:val="left"/>
+        <w:rPr>
+          <w:b w:val="false"/>
+          <w:b w:val="false"/>
+          <w:bCs w:val="false"/>
+        </w:rPr>
+      </w:pPr>
+      <w:r>
+        <w:rPr>
+          <w:rFonts w:eastAsia="Arial" w:cs="Arial" w:ascii="Times New Roman" w:hAnsi="Times New Roman"/>
+          <w:b w:val="false"/>
+          <w:bCs w:val="false"/>
+          <w:color w:val="auto"/>
+          <w:kern w:val="0"/>
+          <w:sz w:val="24"/>
+          <w:szCs w:val="24"/>
+          <w:lang w:val="en-US" w:eastAsia="en-US" w:bidi="ar-SA"/>
+        </w:rPr>
+        <w:t>The solution that the group went with allowed for the code to be relatively easy to understand and manipulated as our project did not make use of any functions that were too complicated or too heavily based on any of the harder and more complex geometry mathematics.</w:t>
+      </w:r>
+    </w:p>
+    <w:p>
+      <w:pPr>
+        <w:pStyle w:val="Normal"/>
+        <w:jc w:val="left"/>
+        <w:rPr>
+          <w:b w:val="false"/>
+          <w:b w:val="false"/>
+          <w:bCs w:val="false"/>
+        </w:rPr>
+      </w:pPr>
+      <w:r>
+        <w:rPr>
+          <w:rFonts w:eastAsia="Arial" w:cs="Arial" w:ascii="Times New Roman" w:hAnsi="Times New Roman"/>
+          <w:b w:val="false"/>
+          <w:bCs w:val="false"/>
+          <w:color w:val="auto"/>
+          <w:kern w:val="0"/>
+          <w:sz w:val="24"/>
+          <w:szCs w:val="24"/>
+          <w:lang w:val="en-US" w:eastAsia="en-US" w:bidi="ar-SA"/>
+        </w:rPr>
+        <w:t xml:space="preserve">For the future of this </w:t>
+      </w:r>
+      <w:r>
+        <w:rPr>
+          <w:rFonts w:eastAsia="Arial" w:cs="Arial" w:ascii="Times New Roman" w:hAnsi="Times New Roman"/>
+          <w:b w:val="false"/>
+          <w:bCs w:val="false"/>
+          <w:color w:val="auto"/>
+          <w:kern w:val="0"/>
+          <w:sz w:val="24"/>
+          <w:szCs w:val="24"/>
+          <w:lang w:val="en-US" w:eastAsia="en-US" w:bidi="ar-SA"/>
+        </w:rPr>
+        <w:t xml:space="preserve">program, </w:t>
+      </w:r>
+      <w:r>
+        <w:rPr>
+          <w:rFonts w:eastAsia="Arial" w:cs="Arial" w:ascii="Times New Roman" w:hAnsi="Times New Roman"/>
+          <w:b w:val="false"/>
+          <w:bCs w:val="false"/>
+          <w:color w:val="auto"/>
+          <w:kern w:val="0"/>
+          <w:sz w:val="24"/>
+          <w:szCs w:val="24"/>
+          <w:lang w:val="en-US" w:eastAsia="en-US" w:bidi="ar-SA"/>
+        </w:rPr>
+        <w:t xml:space="preserve">it </w:t>
+      </w:r>
+      <w:r>
+        <w:rPr>
+          <w:rFonts w:eastAsia="Arial" w:cs="Arial" w:ascii="Times New Roman" w:hAnsi="Times New Roman"/>
+          <w:b w:val="false"/>
+          <w:bCs w:val="false"/>
+          <w:color w:val="auto"/>
+          <w:kern w:val="0"/>
+          <w:sz w:val="24"/>
+          <w:szCs w:val="24"/>
+          <w:lang w:val="en-US" w:eastAsia="en-US" w:bidi="ar-SA"/>
+        </w:rPr>
+        <w:t xml:space="preserve">was written in such a way that the program code can be easily and quickly re-purposed for other tasks such as laser cutting or a marker can be attached to the robot arm to draw out planning lines on materials to </w:t>
+      </w:r>
+      <w:r>
+        <w:rPr>
+          <w:rFonts w:eastAsia="Arial" w:cs="Arial" w:ascii="Times New Roman" w:hAnsi="Times New Roman"/>
+          <w:b w:val="false"/>
+          <w:bCs w:val="false"/>
+          <w:color w:val="auto"/>
+          <w:kern w:val="0"/>
+          <w:sz w:val="24"/>
+          <w:szCs w:val="24"/>
+          <w:lang w:val="en-US" w:eastAsia="en-US" w:bidi="ar-SA"/>
+        </w:rPr>
+        <w:t xml:space="preserve">act as a guide and allow for </w:t>
+      </w:r>
+      <w:r>
+        <w:rPr>
+          <w:rFonts w:eastAsia="Arial" w:cs="Arial" w:ascii="Times New Roman" w:hAnsi="Times New Roman"/>
+          <w:b w:val="false"/>
+          <w:bCs w:val="false"/>
+          <w:color w:val="auto"/>
+          <w:kern w:val="0"/>
+          <w:sz w:val="24"/>
+          <w:szCs w:val="24"/>
+          <w:lang w:val="en-US" w:eastAsia="en-US" w:bidi="ar-SA"/>
+        </w:rPr>
+        <w:t xml:space="preserve">precise cuts </w:t>
+      </w:r>
+      <w:r>
+        <w:rPr>
+          <w:rFonts w:eastAsia="Arial" w:cs="Arial" w:ascii="Times New Roman" w:hAnsi="Times New Roman"/>
+          <w:b w:val="false"/>
+          <w:bCs w:val="false"/>
+          <w:color w:val="auto"/>
+          <w:kern w:val="0"/>
+          <w:sz w:val="24"/>
+          <w:szCs w:val="24"/>
+          <w:lang w:val="en-US" w:eastAsia="en-US" w:bidi="ar-SA"/>
+        </w:rPr>
+        <w:t xml:space="preserve">to be </w:t>
+      </w:r>
+      <w:r>
+        <w:rPr>
+          <w:rFonts w:eastAsia="Arial" w:cs="Arial" w:ascii="Times New Roman" w:hAnsi="Times New Roman"/>
+          <w:b w:val="false"/>
+          <w:bCs w:val="false"/>
+          <w:color w:val="auto"/>
+          <w:kern w:val="0"/>
+          <w:sz w:val="24"/>
+          <w:szCs w:val="24"/>
+          <w:lang w:val="en-US" w:eastAsia="en-US" w:bidi="ar-SA"/>
+        </w:rPr>
+        <w:t xml:space="preserve">made </w:t>
+      </w:r>
+      <w:r>
+        <w:rPr>
+          <w:rFonts w:eastAsia="Arial" w:cs="Arial" w:ascii="Times New Roman" w:hAnsi="Times New Roman"/>
+          <w:b w:val="false"/>
+          <w:bCs w:val="false"/>
+          <w:color w:val="auto"/>
+          <w:kern w:val="0"/>
+          <w:sz w:val="24"/>
+          <w:szCs w:val="24"/>
+          <w:lang w:val="en-US" w:eastAsia="en-US" w:bidi="ar-SA"/>
+        </w:rPr>
+        <w:t>by either another robot or a human. This program code can also be updated and worked on so as to allow for more complex welding operations that you would more likely need to be done in real life.</w:t>
       </w:r>
     </w:p>
     <w:p>
@@ -2564,36 +2693,53 @@
     </w:p>
     <w:p>
       <w:pPr>
-        <w:pStyle w:val="Normal"/>
+        <w:pStyle w:val="TextBody"/>
         <w:spacing w:before="0" w:after="200"/>
-        <w:jc w:val="center"/>
-        <w:rPr>
-          <w:rFonts w:ascii="Times New Roman" w:hAnsi="Times New Roman"/>
-          <w:b/>
+        <w:jc w:val="left"/>
+        <w:rPr/>
+      </w:pPr>
+      <w:r>
+        <w:rPr>
+          <w:rStyle w:val="InternetLink"/>
+          <w:rFonts w:ascii="Times New Roman;serif" w:hAnsi="Times New Roman;serif"/>
           <w:b/>
           <w:bCs/>
           <w:sz w:val="24"/>
           <w:szCs w:val="24"/>
         </w:rPr>
-      </w:pPr>
+        <w:t xml:space="preserve">RoboDK. (n.d.). RoboDK help redirection. Retrieved May 19, 2021, from robodk.com </w:t>
+      </w:r>
       <w:r>
         <w:rPr>
           <w:rStyle w:val="InternetLink"/>
-          <w:rFonts w:ascii="Times New Roman" w:hAnsi="Times New Roman"/>
+          <w:rFonts w:ascii="Times New Roman;serif" w:hAnsi="Times New Roman;serif"/>
           <w:b/>
           <w:bCs/>
           <w:sz w:val="24"/>
           <w:szCs w:val="24"/>
-        </w:rPr>
-        <w:t>https://robodk.com/doc/en/PythonAPI/examples.html</w:t>
+          <w:u w:val="none"/>
+        </w:rPr>
+        <w:tab/>
+      </w:r>
+      <w:r>
+        <w:rPr>
+          <w:rStyle w:val="InternetLink"/>
+          <w:rFonts w:ascii="Times New Roman;serif" w:hAnsi="Times New Roman;serif"/>
+          <w:b/>
+          <w:bCs/>
+          <w:sz w:val="24"/>
+          <w:szCs w:val="24"/>
+        </w:rPr>
+        <w:t>website: https://robodk.com/doc/en/PythonAPI/</w:t>
       </w:r>
     </w:p>
     <w:p>
       <w:pPr>
         <w:pStyle w:val="Normal"/>
         <w:spacing w:before="0" w:after="200"/>
-        <w:jc w:val="center"/>
-        <w:rPr>
+        <w:jc w:val="left"/>
+        <w:rPr>
+          <w:rStyle w:val="InternetLink"/>
           <w:rFonts w:ascii="Times New Roman" w:hAnsi="Times New Roman"/>
           <w:b/>
           <w:b/>
@@ -2603,23 +2749,35 @@
         </w:rPr>
       </w:pPr>
       <w:r>
+        <w:rPr/>
+      </w:r>
+    </w:p>
+    <w:p>
+      <w:pPr>
+        <w:pStyle w:val="TextBody"/>
+        <w:spacing w:before="0" w:after="200"/>
+        <w:jc w:val="left"/>
+        <w:rPr/>
+      </w:pPr>
+      <w:r>
         <w:rPr>
           <w:rStyle w:val="InternetLink"/>
-          <w:rFonts w:ascii="Times New Roman" w:hAnsi="Times New Roman"/>
+          <w:rFonts w:ascii="Times New Roman;serif" w:hAnsi="Times New Roman;serif"/>
           <w:b/>
           <w:bCs/>
           <w:sz w:val="24"/>
           <w:szCs w:val="24"/>
         </w:rPr>
-        <w:t>https://robodk.com/doc/en/Basic-Guide.html</w:t>
+        <w:t>RoboDK. (n.d.-a). Basic Guide - RoboDK Documentation. Retrieved May 19, 2021, from robodk.com website: https://robodk.com/doc/en/Basic-Guide.html</w:t>
       </w:r>
     </w:p>
     <w:p>
       <w:pPr>
         <w:pStyle w:val="Normal"/>
         <w:spacing w:before="0" w:after="200"/>
-        <w:jc w:val="center"/>
-        <w:rPr>
+        <w:jc w:val="left"/>
+        <w:rPr>
+          <w:rStyle w:val="InternetLink"/>
           <w:rFonts w:ascii="Times New Roman" w:hAnsi="Times New Roman"/>
           <w:b/>
           <w:b/>
@@ -2629,22 +2787,35 @@
         </w:rPr>
       </w:pPr>
       <w:r>
-        <w:rPr>
-          <w:rStyle w:val="InternetLink"/>
+        <w:rPr/>
+      </w:r>
+    </w:p>
+    <w:p>
+      <w:pPr>
+        <w:pStyle w:val="TextBody"/>
+        <w:spacing w:before="0" w:after="200"/>
+        <w:jc w:val="left"/>
+        <w:rPr>
+          <w:rFonts w:ascii="Times New Roman;serif" w:hAnsi="Times New Roman;serif"/>
+          <w:sz w:val="24"/>
+        </w:rPr>
+      </w:pPr>
+      <w:r>
+        <w:rPr>
           <w:rFonts w:ascii="Times New Roman" w:hAnsi="Times New Roman"/>
           <w:b/>
           <w:bCs/>
           <w:sz w:val="24"/>
           <w:szCs w:val="24"/>
         </w:rPr>
-        <w:t>https://robodk.com/doc/en/PythonAPI/intro.html</w:t>
+        <w:t>RoboDK. (2015, April 20). Offline Programming With Python - RoboDK. Retrieved May 19, 2021, from www.youtube.com website: https://www.youtube.com/watch?v=Ic-iKGSc7dk&amp;t=1s</w:t>
       </w:r>
     </w:p>
     <w:p>
       <w:pPr>
         <w:pStyle w:val="Normal"/>
         <w:spacing w:before="0" w:after="200"/>
-        <w:jc w:val="center"/>
+        <w:jc w:val="left"/>
         <w:rPr>
           <w:rFonts w:ascii="Times New Roman" w:hAnsi="Times New Roman"/>
           <w:b/>
@@ -2655,14 +2826,7 @@
         </w:rPr>
       </w:pPr>
       <w:r>
-        <w:rPr>
-          <w:rFonts w:ascii="Times New Roman" w:hAnsi="Times New Roman"/>
-          <w:b/>
-          <w:bCs/>
-          <w:sz w:val="24"/>
-          <w:szCs w:val="24"/>
-        </w:rPr>
-        <w:t>https://www.youtube.com/watch?v=Ic-iKGSc7dk&amp;t=1s</w:t>
+        <w:rPr/>
       </w:r>
     </w:p>
     <w:sectPr>

</xml_diff>